<commit_message>
Added phonebook on a Raspberry Pi
</commit_message>
<xml_diff>
--- a/Documentation/AREDN SetupV2.1-English.docx
+++ b/Documentation/AREDN SetupV2.1-English.docx
@@ -1,6 +1,6 @@
 
 <file path=word/document.xml><?xml version="1.0" encoding="utf-8"?>
-<w:document xmlns:wpc="http://schemas.microsoft.com/office/word/2010/wordprocessingCanvas" xmlns:cx="http://schemas.microsoft.com/office/drawing/2014/chartex" xmlns:cx1="http://schemas.microsoft.com/office/drawing/2015/9/8/chartex" xmlns:cx2="http://schemas.microsoft.com/office/drawing/2015/10/21/chartex" xmlns:cx3="http://schemas.microsoft.com/office/drawing/2016/5/9/chartex" xmlns:cx4="http://schemas.microsoft.com/office/drawing/2016/5/10/chartex" xmlns:cx5="http://schemas.microsoft.com/office/drawing/2016/5/11/chartex" xmlns:cx6="http://schemas.microsoft.com/office/drawing/2016/5/12/chartex" xmlns:cx7="http://schemas.microsoft.com/office/drawing/2016/5/13/chartex" xmlns:cx8="http://schemas.microsoft.com/office/drawing/2016/5/14/chartex" xmlns:mc="http://schemas.openxmlformats.org/markup-compatibility/2006" xmlns:aink="http://schemas.microsoft.com/office/drawing/2016/ink" xmlns:am3d="http://schemas.microsoft.com/office/drawing/2017/model3d" xmlns:o="urn:schemas-microsoft-com:office:office" xmlns:oel="http://schemas.microsoft.com/office/2019/extlst" xmlns:r="http://schemas.openxmlformats.org/officeDocument/2006/relationships" xmlns:m="http://schemas.openxmlformats.org/officeDocument/2006/math" xmlns:v="urn:schemas-microsoft-com:vml" xmlns:wp14="http://schemas.microsoft.com/office/word/2010/wordprocessingDrawing" xmlns:wp="http://schemas.openxmlformats.org/drawingml/2006/wordprocessingDrawing" xmlns:w10="urn:schemas-microsoft-com:office:word" xmlns:w="http://schemas.openxmlformats.org/wordprocessingml/2006/main" xmlns:w14="http://schemas.microsoft.com/office/word/2010/wordml" xmlns:w15="http://schemas.microsoft.com/office/word/2012/wordml" xmlns:w16cex="http://schemas.microsoft.com/office/word/2018/wordml/cex" xmlns:w16cid="http://schemas.microsoft.com/office/word/2016/wordml/cid" xmlns:w16="http://schemas.microsoft.com/office/word/2018/wordml" xmlns:w16du="http://schemas.microsoft.com/office/word/2023/wordml/word16du" xmlns:w16sdtdh="http://schemas.microsoft.com/office/word/2020/wordml/sdtdatahash" xmlns:w16se="http://schemas.microsoft.com/office/word/2015/wordml/symex" xmlns:wpg="http://schemas.microsoft.com/office/word/2010/wordprocessingGroup" xmlns:wpi="http://schemas.microsoft.com/office/word/2010/wordprocessingInk" xmlns:wne="http://schemas.microsoft.com/office/word/2006/wordml" xmlns:wps="http://schemas.microsoft.com/office/word/2010/wordprocessingShape" mc:Ignorable="w14 w15 w16se w16cid w16 w16cex w16sdtdh w16du wp14">
+<w:document xmlns:wpc="http://schemas.microsoft.com/office/word/2010/wordprocessingCanvas" xmlns:cx="http://schemas.microsoft.com/office/drawing/2014/chartex" xmlns:cx1="http://schemas.microsoft.com/office/drawing/2015/9/8/chartex" xmlns:cx2="http://schemas.microsoft.com/office/drawing/2015/10/21/chartex" xmlns:cx3="http://schemas.microsoft.com/office/drawing/2016/5/9/chartex" xmlns:cx4="http://schemas.microsoft.com/office/drawing/2016/5/10/chartex" xmlns:cx5="http://schemas.microsoft.com/office/drawing/2016/5/11/chartex" xmlns:cx6="http://schemas.microsoft.com/office/drawing/2016/5/12/chartex" xmlns:cx7="http://schemas.microsoft.com/office/drawing/2016/5/13/chartex" xmlns:cx8="http://schemas.microsoft.com/office/drawing/2016/5/14/chartex" xmlns:mc="http://schemas.openxmlformats.org/markup-compatibility/2006" xmlns:aink="http://schemas.microsoft.com/office/drawing/2016/ink" xmlns:am3d="http://schemas.microsoft.com/office/drawing/2017/model3d" xmlns:o="urn:schemas-microsoft-com:office:office" xmlns:oel="http://schemas.microsoft.com/office/2019/extlst" xmlns:r="http://schemas.openxmlformats.org/officeDocument/2006/relationships" xmlns:m="http://schemas.openxmlformats.org/officeDocument/2006/math" xmlns:v="urn:schemas-microsoft-com:vml" xmlns:wp14="http://schemas.microsoft.com/office/word/2010/wordprocessingDrawing" xmlns:wp="http://schemas.openxmlformats.org/drawingml/2006/wordprocessingDrawing" xmlns:w10="urn:schemas-microsoft-com:office:word" xmlns:w="http://schemas.openxmlformats.org/wordprocessingml/2006/main" xmlns:w14="http://schemas.microsoft.com/office/word/2010/wordml" xmlns:w15="http://schemas.microsoft.com/office/word/2012/wordml" xmlns:w16cex="http://schemas.microsoft.com/office/word/2018/wordml/cex" xmlns:w16cid="http://schemas.microsoft.com/office/word/2016/wordml/cid" xmlns:w16="http://schemas.microsoft.com/office/word/2018/wordml" xmlns:w16du="http://schemas.microsoft.com/office/word/2023/wordml/word16du" xmlns:w16sdtdh="http://schemas.microsoft.com/office/word/2020/wordml/sdtdatahash" xmlns:w16sdtfl="http://schemas.microsoft.com/office/word/2024/wordml/sdtformatlock" xmlns:w16se="http://schemas.microsoft.com/office/word/2015/wordml/symex" xmlns:wpg="http://schemas.microsoft.com/office/word/2010/wordprocessingGroup" xmlns:wpi="http://schemas.microsoft.com/office/word/2010/wordprocessingInk" xmlns:wne="http://schemas.microsoft.com/office/word/2006/wordml" xmlns:wps="http://schemas.microsoft.com/office/word/2010/wordprocessingShape" mc:Ignorable="w14 w15 w16se w16cid w16 w16cex w16sdtdh w16sdtfl w16du wp14">
   <w:body>
     <w:p>
       <w:pPr>
@@ -3590,21 +3590,7 @@
           <w:color w:val="FF0000"/>
           <w:lang w:val="en-GB"/>
         </w:rPr>
-        <w:t>Ha</w:t>
-      </w:r>
-      <w:r>
-        <w:rPr>
-          <w:color w:val="FF0000"/>
-          <w:lang w:val="en-GB"/>
-        </w:rPr>
-        <w:t>s</w:t>
-      </w:r>
-      <w:r>
-        <w:rPr>
-          <w:color w:val="FF0000"/>
-          <w:lang w:val="en-GB"/>
-        </w:rPr>
-        <w:t xml:space="preserve"> to be entered manually for T42</w:t>
+        <w:t>Has to be entered manually for T42</w:t>
       </w:r>
     </w:p>
     <w:p>
@@ -7612,9 +7598,6 @@
     <w:p>
       <w:pPr>
         <w:pStyle w:val="Code"/>
-        <w:rPr>
-          <w:lang w:val="en-GB"/>
-        </w:rPr>
       </w:pPr>
       <w:r>
         <w:fldChar w:fldCharType="begin"/>
@@ -7662,7 +7645,7 @@
           <w:noProof/>
         </w:rPr>
         <w:drawing>
-          <wp:inline distT="0" distB="0" distL="0" distR="0" wp14:anchorId="6FF5E2BD" wp14:editId="1FC6C555">
+          <wp:inline distT="0" distB="0" distL="0" distR="0" wp14:anchorId="6FF5E2BD" wp14:editId="599F5255">
             <wp:extent cx="4542079" cy="2913530"/>
             <wp:effectExtent l="0" t="0" r="0" b="1270"/>
             <wp:docPr id="971416178" name="Grafik 9"/>
@@ -8623,11 +8606,1356 @@
     </w:p>
     <w:p>
       <w:pPr>
+        <w:pStyle w:val="berschrift1"/>
         <w:rPr>
           <w:lang w:val="en-GB"/>
         </w:rPr>
       </w:pPr>
       <w:bookmarkStart w:id="36" w:name="_Hlk182425744"/>
+      <w:r>
+        <w:rPr>
+          <w:lang w:val="en-GB"/>
+        </w:rPr>
+        <w:lastRenderedPageBreak/>
+        <w:t xml:space="preserve">Install </w:t>
+      </w:r>
+      <w:r>
+        <w:rPr>
+          <w:lang w:val="en-GB"/>
+        </w:rPr>
+        <w:t>p</w:t>
+      </w:r>
+      <w:r>
+        <w:rPr>
+          <w:lang w:val="en-GB"/>
+        </w:rPr>
+        <w:t>honebook on a Raspberry Pi</w:t>
+      </w:r>
+      <w:r>
+        <w:rPr>
+          <w:lang w:val="en-GB"/>
+        </w:rPr>
+        <w:t xml:space="preserve"> (needed after 3.25.0)</w:t>
+      </w:r>
+    </w:p>
+    <w:p>
+      <w:pPr>
+        <w:pStyle w:val="berschrift2"/>
+        <w:rPr>
+          <w:lang w:val="en-GB"/>
+        </w:rPr>
+      </w:pPr>
+      <w:r>
+        <w:rPr>
+          <w:lang w:val="en-GB"/>
+        </w:rPr>
+        <w:t>Hardware</w:t>
+      </w:r>
+    </w:p>
+    <w:p>
+      <w:pPr>
+        <w:rPr>
+          <w:lang w:val="en-GB"/>
+        </w:rPr>
+      </w:pPr>
+      <w:r>
+        <w:rPr>
+          <w:lang w:val="en-GB"/>
+        </w:rPr>
+        <w:t>With each release, the memory of the HAP Lite routers is more used. From AREDN 3.25.0 onwards, the phonebook no longer has sufficient space. Therefore, we need a solution.</w:t>
+      </w:r>
+    </w:p>
+    <w:p>
+      <w:pPr>
+        <w:rPr>
+          <w:lang w:val="en-GB"/>
+        </w:rPr>
+      </w:pPr>
+      <w:r>
+        <w:rPr>
+          <w:lang w:val="en-GB"/>
+        </w:rPr>
+        <w:t>Martin created a version of the phonebook for the Raspberry Pi</w:t>
+      </w:r>
+      <w:r>
+        <w:rPr>
+          <w:lang w:val="en-GB"/>
+        </w:rPr>
+        <w:t>. So we can use any Raspberry to host it. My preferred solution is a Pi Zero because it is quite small. But because it has no Ethernet connector, we either have to connect it via Wi-Fi to the HAP lite, or we use one of these small USB-RJ45 cables</w:t>
+      </w:r>
+      <w:r>
+        <w:rPr>
+          <w:lang w:val="en-GB"/>
+        </w:rPr>
+        <w:t>:</w:t>
+      </w:r>
+    </w:p>
+    <w:p>
+      <w:pPr>
+        <w:rPr>
+          <w:lang w:val="en-GB"/>
+        </w:rPr>
+      </w:pPr>
+      <w:r>
+        <w:rPr>
+          <w:noProof/>
+          <w:lang w:val="en-GB"/>
+        </w:rPr>
+        <w:drawing>
+          <wp:inline distT="0" distB="0" distL="0" distR="0" wp14:anchorId="1BFB76C4" wp14:editId="6CE26AC2">
+            <wp:extent cx="1624031" cy="1160870"/>
+            <wp:effectExtent l="0" t="0" r="0" b="1270"/>
+            <wp:docPr id="1193537425" name="Grafik 1"/>
+            <wp:cNvGraphicFramePr>
+              <a:graphicFrameLocks xmlns:a="http://schemas.openxmlformats.org/drawingml/2006/main" noChangeAspect="1"/>
+            </wp:cNvGraphicFramePr>
+            <a:graphic xmlns:a="http://schemas.openxmlformats.org/drawingml/2006/main">
+              <a:graphicData uri="http://schemas.openxmlformats.org/drawingml/2006/picture">
+                <pic:pic xmlns:pic="http://schemas.openxmlformats.org/drawingml/2006/picture">
+                  <pic:nvPicPr>
+                    <pic:cNvPr id="1193537425" name=""/>
+                    <pic:cNvPicPr/>
+                  </pic:nvPicPr>
+                  <pic:blipFill>
+                    <a:blip r:embed="rId60" cstate="print">
+                      <a:extLst>
+                        <a:ext uri="{28A0092B-C50C-407E-A947-70E740481C1C}">
+                          <a14:useLocalDpi xmlns:a14="http://schemas.microsoft.com/office/drawing/2010/main" val="0"/>
+                        </a:ext>
+                      </a:extLst>
+                    </a:blip>
+                    <a:stretch>
+                      <a:fillRect/>
+                    </a:stretch>
+                  </pic:blipFill>
+                  <pic:spPr>
+                    <a:xfrm>
+                      <a:off x="0" y="0"/>
+                      <a:ext cx="1638487" cy="1171203"/>
+                    </a:xfrm>
+                    <a:prstGeom prst="rect">
+                      <a:avLst/>
+                    </a:prstGeom>
+                  </pic:spPr>
+                </pic:pic>
+              </a:graphicData>
+            </a:graphic>
+          </wp:inline>
+        </w:drawing>
+      </w:r>
+    </w:p>
+    <w:p>
+      <w:pPr>
+        <w:rPr>
+          <w:lang w:val="en-GB"/>
+        </w:rPr>
+      </w:pPr>
+      <w:r>
+        <w:rPr>
+          <w:lang w:val="en-GB"/>
+        </w:rPr>
+        <w:t xml:space="preserve">Or you use an old Pi3. </w:t>
+      </w:r>
+    </w:p>
+    <w:p>
+      <w:pPr>
+        <w:pStyle w:val="berschrift2"/>
+        <w:rPr>
+          <w:lang w:val="en-GB"/>
+        </w:rPr>
+      </w:pPr>
+      <w:r>
+        <w:rPr>
+          <w:lang w:val="en-GB"/>
+        </w:rPr>
+        <w:t>Software installation</w:t>
+      </w:r>
+    </w:p>
+    <w:p>
+      <w:pPr>
+        <w:rPr>
+          <w:lang w:val="en-GB"/>
+        </w:rPr>
+      </w:pPr>
+      <w:r>
+        <w:rPr>
+          <w:lang w:val="en-GB"/>
+        </w:rPr>
+        <w:t>Next, we</w:t>
+      </w:r>
+      <w:r>
+        <w:rPr>
+          <w:lang w:val="en-GB"/>
+        </w:rPr>
+        <w:t xml:space="preserve"> need</w:t>
+      </w:r>
+      <w:r>
+        <w:rPr>
+          <w:lang w:val="en-GB"/>
+        </w:rPr>
+        <w:t xml:space="preserve"> to create an SD card using Pi Imager. </w:t>
+      </w:r>
+      <w:r>
+        <w:rPr>
+          <w:lang w:val="en-GB"/>
+        </w:rPr>
+        <w:t xml:space="preserve">I prepared a version with everything installed. </w:t>
+      </w:r>
+    </w:p>
+    <w:p>
+      <w:pPr>
+        <w:rPr>
+          <w:lang w:val="en-GB"/>
+        </w:rPr>
+      </w:pPr>
+      <w:r>
+        <w:rPr>
+          <w:lang w:val="en-GB"/>
+        </w:rPr>
+        <w:t>You can download it from here:</w:t>
+      </w:r>
+    </w:p>
+    <w:p>
+      <w:pPr>
+        <w:pStyle w:val="Code"/>
+      </w:pPr>
+      <w:r>
+        <w:t>https://drive.google.com/file/d/13LI0mwhcDH-T6AzRpbhtvQxxWXn5o5lF/view?usp=sharing</w:t>
+      </w:r>
+    </w:p>
+    <w:p>
+      <w:pPr>
+        <w:rPr>
+          <w:lang w:val="en-GB"/>
+        </w:rPr>
+      </w:pPr>
+      <w:r>
+        <w:rPr>
+          <w:lang w:val="en-GB"/>
+        </w:rPr>
+        <w:t>The username is Pi, and the password</w:t>
+      </w:r>
+      <w:r>
+        <w:rPr>
+          <w:lang w:val="en-GB"/>
+        </w:rPr>
+        <w:t xml:space="preserve"> is</w:t>
+      </w:r>
+      <w:r>
+        <w:rPr>
+          <w:lang w:val="en-GB"/>
+        </w:rPr>
+        <w:t xml:space="preserve"> </w:t>
+      </w:r>
+      <w:r>
+        <w:rPr>
+          <w:lang w:val="en-GB"/>
+        </w:rPr>
+        <w:t>“</w:t>
+      </w:r>
+      <w:r>
+        <w:rPr>
+          <w:lang w:val="en-GB"/>
+        </w:rPr>
+        <w:t>raspberry</w:t>
+      </w:r>
+      <w:r>
+        <w:rPr>
+          <w:lang w:val="en-GB"/>
+        </w:rPr>
+        <w:t>”</w:t>
+      </w:r>
+      <w:r>
+        <w:rPr>
+          <w:lang w:val="en-GB"/>
+        </w:rPr>
+        <w:t>.</w:t>
+      </w:r>
+      <w:r>
+        <w:rPr>
+          <w:lang w:val="en-GB"/>
+        </w:rPr>
+        <w:t xml:space="preserve"> It is a 32bit Raspberry OS and should run on all </w:t>
+      </w:r>
+      <w:proofErr w:type="spellStart"/>
+      <w:r>
+        <w:rPr>
+          <w:lang w:val="en-GB"/>
+        </w:rPr>
+        <w:t>Pis</w:t>
+      </w:r>
+      <w:proofErr w:type="spellEnd"/>
+    </w:p>
+    <w:p>
+      <w:pPr>
+        <w:rPr>
+          <w:lang w:val="en-GB"/>
+        </w:rPr>
+      </w:pPr>
+      <w:r>
+        <w:rPr>
+          <w:lang w:val="en-GB"/>
+        </w:rPr>
+        <w:t>Select the file</w:t>
+      </w:r>
+      <w:r>
+        <w:rPr>
+          <w:lang w:val="en-GB"/>
+        </w:rPr>
+        <w:t xml:space="preserve"> in the Pi imager (Use custom)</w:t>
+      </w:r>
+    </w:p>
+    <w:p>
+      <w:pPr>
+        <w:rPr>
+          <w:lang w:val="en-GB"/>
+        </w:rPr>
+      </w:pPr>
+      <w:r>
+        <w:rPr>
+          <w:noProof/>
+          <w:lang w:val="en-GB"/>
+        </w:rPr>
+        <w:drawing>
+          <wp:inline distT="0" distB="0" distL="0" distR="0" wp14:anchorId="7D3DBD3E" wp14:editId="5C9EF810">
+            <wp:extent cx="2797079" cy="1977081"/>
+            <wp:effectExtent l="0" t="0" r="3810" b="4445"/>
+            <wp:docPr id="1943201266" name="Grafik 5"/>
+            <wp:cNvGraphicFramePr>
+              <a:graphicFrameLocks xmlns:a="http://schemas.openxmlformats.org/drawingml/2006/main" noChangeAspect="1"/>
+            </wp:cNvGraphicFramePr>
+            <a:graphic xmlns:a="http://schemas.openxmlformats.org/drawingml/2006/main">
+              <a:graphicData uri="http://schemas.openxmlformats.org/drawingml/2006/picture">
+                <pic:pic xmlns:pic="http://schemas.openxmlformats.org/drawingml/2006/picture">
+                  <pic:nvPicPr>
+                    <pic:cNvPr id="1943201266" name=""/>
+                    <pic:cNvPicPr/>
+                  </pic:nvPicPr>
+                  <pic:blipFill>
+                    <a:blip r:embed="rId61" cstate="print">
+                      <a:extLst>
+                        <a:ext uri="{28A0092B-C50C-407E-A947-70E740481C1C}">
+                          <a14:useLocalDpi xmlns:a14="http://schemas.microsoft.com/office/drawing/2010/main" val="0"/>
+                        </a:ext>
+                      </a:extLst>
+                    </a:blip>
+                    <a:stretch>
+                      <a:fillRect/>
+                    </a:stretch>
+                  </pic:blipFill>
+                  <pic:spPr>
+                    <a:xfrm>
+                      <a:off x="0" y="0"/>
+                      <a:ext cx="2824756" cy="1996644"/>
+                    </a:xfrm>
+                    <a:prstGeom prst="rect">
+                      <a:avLst/>
+                    </a:prstGeom>
+                  </pic:spPr>
+                </pic:pic>
+              </a:graphicData>
+            </a:graphic>
+          </wp:inline>
+        </w:drawing>
+      </w:r>
+    </w:p>
+    <w:p>
+      <w:pPr>
+        <w:rPr>
+          <w:lang w:val="en-GB"/>
+        </w:rPr>
+      </w:pPr>
+      <w:r>
+        <w:rPr>
+          <w:lang w:val="en-GB"/>
+        </w:rPr>
+        <w:t>When finished,</w:t>
+      </w:r>
+      <w:r>
+        <w:rPr>
+          <w:lang w:val="en-GB"/>
+        </w:rPr>
+        <w:t xml:space="preserve"> insert the </w:t>
+      </w:r>
+      <w:r>
+        <w:rPr>
+          <w:lang w:val="en-GB"/>
+        </w:rPr>
+        <w:t>ready-made SD card into the Pi, power it up, and connect it to ports 2</w:t>
+      </w:r>
+      <w:r>
+        <w:rPr>
+          <w:lang w:val="en-GB"/>
+        </w:rPr>
+        <w:t xml:space="preserve"> or</w:t>
+      </w:r>
+      <w:r>
+        <w:rPr>
+          <w:lang w:val="en-GB"/>
+        </w:rPr>
+        <w:t xml:space="preserve"> </w:t>
+      </w:r>
+      <w:r>
+        <w:rPr>
+          <w:lang w:val="en-GB"/>
+        </w:rPr>
+        <w:t>3</w:t>
+      </w:r>
+      <w:r>
+        <w:rPr>
+          <w:lang w:val="en-GB"/>
+        </w:rPr>
+        <w:t xml:space="preserve"> of the </w:t>
+      </w:r>
+      <w:r>
+        <w:rPr>
+          <w:lang w:val="en-GB"/>
+        </w:rPr>
+        <w:t>HAT Lite. Then, power up the Pi</w:t>
+      </w:r>
+      <w:r>
+        <w:rPr>
+          <w:lang w:val="en-GB"/>
+        </w:rPr>
+        <w:t>.</w:t>
+      </w:r>
+    </w:p>
+    <w:p>
+      <w:r>
+        <w:t>To proceed, we go to the home screen of your HAP router:</w:t>
+      </w:r>
+    </w:p>
+    <w:p>
+      <w:pPr>
+        <w:pStyle w:val="Code"/>
+      </w:pPr>
+      <w:r>
+        <w:t>http://localnode.local.mesh</w:t>
+      </w:r>
+    </w:p>
+    <w:p/>
+    <w:p>
+      <w:r>
+        <w:lastRenderedPageBreak/>
+        <w:t xml:space="preserve">On the screen, </w:t>
+      </w:r>
+      <w:r>
+        <w:t>log in.</w:t>
+      </w:r>
+    </w:p>
+    <w:p>
+      <w:pPr>
+        <w:pStyle w:val="Picture"/>
+      </w:pPr>
+      <w:r>
+        <w:rPr>
+          <w:noProof/>
+        </w:rPr>
+        <w:drawing>
+          <wp:inline distT="0" distB="0" distL="0" distR="0" wp14:anchorId="3F88E99C" wp14:editId="11ED743E">
+            <wp:extent cx="992654" cy="557819"/>
+            <wp:effectExtent l="0" t="0" r="0" b="0"/>
+            <wp:docPr id="1888453174" name="Grafik 3" descr="Ein Bild, das Text, Screenshot, Schrift, Design enthält.&#10;&#10;KI-generierte Inhalte können fehlerhaft sein."/>
+            <wp:cNvGraphicFramePr>
+              <a:graphicFrameLocks xmlns:a="http://schemas.openxmlformats.org/drawingml/2006/main" noChangeAspect="1"/>
+            </wp:cNvGraphicFramePr>
+            <a:graphic xmlns:a="http://schemas.openxmlformats.org/drawingml/2006/main">
+              <a:graphicData uri="http://schemas.openxmlformats.org/drawingml/2006/picture">
+                <pic:pic xmlns:pic="http://schemas.openxmlformats.org/drawingml/2006/picture">
+                  <pic:nvPicPr>
+                    <pic:cNvPr id="1888453174" name="Grafik 3" descr="Ein Bild, das Text, Screenshot, Schrift, Design enthält.&#10;&#10;KI-generierte Inhalte können fehlerhaft sein."/>
+                    <pic:cNvPicPr/>
+                  </pic:nvPicPr>
+                  <pic:blipFill>
+                    <a:blip r:embed="rId62">
+                      <a:extLst>
+                        <a:ext uri="{28A0092B-C50C-407E-A947-70E740481C1C}">
+                          <a14:useLocalDpi xmlns:a14="http://schemas.microsoft.com/office/drawing/2010/main" val="0"/>
+                        </a:ext>
+                      </a:extLst>
+                    </a:blip>
+                    <a:stretch>
+                      <a:fillRect/>
+                    </a:stretch>
+                  </pic:blipFill>
+                  <pic:spPr>
+                    <a:xfrm>
+                      <a:off x="0" y="0"/>
+                      <a:ext cx="1002954" cy="563607"/>
+                    </a:xfrm>
+                    <a:prstGeom prst="rect">
+                      <a:avLst/>
+                    </a:prstGeom>
+                  </pic:spPr>
+                </pic:pic>
+              </a:graphicData>
+            </a:graphic>
+          </wp:inline>
+        </w:drawing>
+      </w:r>
+    </w:p>
+    <w:p>
+      <w:pPr>
+        <w:rPr>
+          <w:lang w:val="en-GB"/>
+        </w:rPr>
+      </w:pPr>
+      <w:r>
+        <w:rPr>
+          <w:lang w:val="en-GB"/>
+        </w:rPr>
+        <w:t>Now</w:t>
+      </w:r>
+      <w:r>
+        <w:rPr>
+          <w:lang w:val="en-GB"/>
+        </w:rPr>
+        <w:t>,</w:t>
+      </w:r>
+      <w:r>
+        <w:rPr>
+          <w:lang w:val="en-GB"/>
+        </w:rPr>
+        <w:t xml:space="preserve"> you should see your Raspberry Pi</w:t>
+      </w:r>
+      <w:r>
+        <w:rPr>
+          <w:lang w:val="en-GB"/>
+        </w:rPr>
+        <w:t xml:space="preserve">. Its name is </w:t>
+      </w:r>
+      <w:proofErr w:type="spellStart"/>
+      <w:r>
+        <w:rPr>
+          <w:lang w:val="en-GB"/>
+        </w:rPr>
+        <w:t>PhoneBookServer</w:t>
+      </w:r>
+      <w:proofErr w:type="spellEnd"/>
+      <w:r>
+        <w:rPr>
+          <w:lang w:val="en-GB"/>
+        </w:rPr>
+        <w:t>:</w:t>
+      </w:r>
+    </w:p>
+    <w:p>
+      <w:pPr>
+        <w:pStyle w:val="Picture"/>
+      </w:pPr>
+      <w:r>
+        <w:rPr>
+          <w:noProof/>
+        </w:rPr>
+        <w:drawing>
+          <wp:inline distT="0" distB="0" distL="0" distR="0" wp14:anchorId="07585120" wp14:editId="7BB4C327">
+            <wp:extent cx="5943600" cy="1901190"/>
+            <wp:effectExtent l="0" t="0" r="0" b="3810"/>
+            <wp:docPr id="304487127" name="Grafik 2" descr="Ein Bild, das Text, Screenshot, Software, Computersymbol enthält.&#10;&#10;KI-generierte Inhalte können fehlerhaft sein."/>
+            <wp:cNvGraphicFramePr>
+              <a:graphicFrameLocks xmlns:a="http://schemas.openxmlformats.org/drawingml/2006/main" noChangeAspect="1"/>
+            </wp:cNvGraphicFramePr>
+            <a:graphic xmlns:a="http://schemas.openxmlformats.org/drawingml/2006/main">
+              <a:graphicData uri="http://schemas.openxmlformats.org/drawingml/2006/picture">
+                <pic:pic xmlns:pic="http://schemas.openxmlformats.org/drawingml/2006/picture">
+                  <pic:nvPicPr>
+                    <pic:cNvPr id="304487127" name="Grafik 2" descr="Ein Bild, das Text, Screenshot, Software, Computersymbol enthält.&#10;&#10;KI-generierte Inhalte können fehlerhaft sein."/>
+                    <pic:cNvPicPr/>
+                  </pic:nvPicPr>
+                  <pic:blipFill>
+                    <a:blip r:embed="rId63" cstate="print">
+                      <a:extLst>
+                        <a:ext uri="{28A0092B-C50C-407E-A947-70E740481C1C}">
+                          <a14:useLocalDpi xmlns:a14="http://schemas.microsoft.com/office/drawing/2010/main" val="0"/>
+                        </a:ext>
+                      </a:extLst>
+                    </a:blip>
+                    <a:stretch>
+                      <a:fillRect/>
+                    </a:stretch>
+                  </pic:blipFill>
+                  <pic:spPr>
+                    <a:xfrm>
+                      <a:off x="0" y="0"/>
+                      <a:ext cx="5943600" cy="1901190"/>
+                    </a:xfrm>
+                    <a:prstGeom prst="rect">
+                      <a:avLst/>
+                    </a:prstGeom>
+                  </pic:spPr>
+                </pic:pic>
+              </a:graphicData>
+            </a:graphic>
+          </wp:inline>
+        </w:drawing>
+      </w:r>
+    </w:p>
+    <w:p>
+      <w:r>
+        <w:t>I</w:t>
+      </w:r>
+      <w:r>
+        <w:t>f</w:t>
+      </w:r>
+      <w:r>
+        <w:t xml:space="preserve"> you click into this area:</w:t>
+      </w:r>
+    </w:p>
+    <w:p>
+      <w:r>
+        <w:rPr>
+          <w:noProof/>
+        </w:rPr>
+        <w:drawing>
+          <wp:inline distT="0" distB="0" distL="0" distR="0" wp14:anchorId="0A4715F9" wp14:editId="2A7FAC6E">
+            <wp:extent cx="3216287" cy="1577561"/>
+            <wp:effectExtent l="0" t="0" r="3175" b="3810"/>
+            <wp:docPr id="1157853088" name="Grafik 4"/>
+            <wp:cNvGraphicFramePr>
+              <a:graphicFrameLocks xmlns:a="http://schemas.openxmlformats.org/drawingml/2006/main" noChangeAspect="1"/>
+            </wp:cNvGraphicFramePr>
+            <a:graphic xmlns:a="http://schemas.openxmlformats.org/drawingml/2006/main">
+              <a:graphicData uri="http://schemas.openxmlformats.org/drawingml/2006/picture">
+                <pic:pic xmlns:pic="http://schemas.openxmlformats.org/drawingml/2006/picture">
+                  <pic:nvPicPr>
+                    <pic:cNvPr id="1157853088" name=""/>
+                    <pic:cNvPicPr/>
+                  </pic:nvPicPr>
+                  <pic:blipFill>
+                    <a:blip r:embed="rId64" cstate="print">
+                      <a:extLst>
+                        <a:ext uri="{28A0092B-C50C-407E-A947-70E740481C1C}">
+                          <a14:useLocalDpi xmlns:a14="http://schemas.microsoft.com/office/drawing/2010/main" val="0"/>
+                        </a:ext>
+                      </a:extLst>
+                    </a:blip>
+                    <a:stretch>
+                      <a:fillRect/>
+                    </a:stretch>
+                  </pic:blipFill>
+                  <pic:spPr>
+                    <a:xfrm>
+                      <a:off x="0" y="0"/>
+                      <a:ext cx="3227702" cy="1583160"/>
+                    </a:xfrm>
+                    <a:prstGeom prst="rect">
+                      <a:avLst/>
+                    </a:prstGeom>
+                  </pic:spPr>
+                </pic:pic>
+              </a:graphicData>
+            </a:graphic>
+          </wp:inline>
+        </w:drawing>
+      </w:r>
+    </w:p>
+    <w:p>
+      <w:r>
+        <w:t>You should see its address.</w:t>
+      </w:r>
+    </w:p>
+    <w:p>
+      <w:r>
+        <w:rPr>
+          <w:noProof/>
+        </w:rPr>
+        <w:drawing>
+          <wp:inline distT="0" distB="0" distL="0" distR="0" wp14:anchorId="2A648325" wp14:editId="6338AC6D">
+            <wp:extent cx="2605299" cy="1959429"/>
+            <wp:effectExtent l="0" t="0" r="5080" b="3175"/>
+            <wp:docPr id="1400383456" name="Grafik 5" descr="Ein Bild, das Text, Screenshot, Software, Webseite enthält.&#10;&#10;KI-generierte Inhalte können fehlerhaft sein."/>
+            <wp:cNvGraphicFramePr>
+              <a:graphicFrameLocks xmlns:a="http://schemas.openxmlformats.org/drawingml/2006/main" noChangeAspect="1"/>
+            </wp:cNvGraphicFramePr>
+            <a:graphic xmlns:a="http://schemas.openxmlformats.org/drawingml/2006/main">
+              <a:graphicData uri="http://schemas.openxmlformats.org/drawingml/2006/picture">
+                <pic:pic xmlns:pic="http://schemas.openxmlformats.org/drawingml/2006/picture">
+                  <pic:nvPicPr>
+                    <pic:cNvPr id="1400383456" name="Grafik 5" descr="Ein Bild, das Text, Screenshot, Software, Webseite enthält.&#10;&#10;KI-generierte Inhalte können fehlerhaft sein."/>
+                    <pic:cNvPicPr/>
+                  </pic:nvPicPr>
+                  <pic:blipFill>
+                    <a:blip r:embed="rId65">
+                      <a:extLst>
+                        <a:ext uri="{28A0092B-C50C-407E-A947-70E740481C1C}">
+                          <a14:useLocalDpi xmlns:a14="http://schemas.microsoft.com/office/drawing/2010/main" val="0"/>
+                        </a:ext>
+                      </a:extLst>
+                    </a:blip>
+                    <a:stretch>
+                      <a:fillRect/>
+                    </a:stretch>
+                  </pic:blipFill>
+                  <pic:spPr>
+                    <a:xfrm>
+                      <a:off x="0" y="0"/>
+                      <a:ext cx="2617072" cy="1968283"/>
+                    </a:xfrm>
+                    <a:prstGeom prst="rect">
+                      <a:avLst/>
+                    </a:prstGeom>
+                  </pic:spPr>
+                </pic:pic>
+              </a:graphicData>
+            </a:graphic>
+          </wp:inline>
+        </w:drawing>
+      </w:r>
+    </w:p>
+    <w:p>
+      <w:r>
+        <w:t>Press the + sign:</w:t>
+      </w:r>
+    </w:p>
+    <w:p>
+      <w:r>
+        <w:lastRenderedPageBreak/>
+        <w:t xml:space="preserve"> </w:t>
+      </w:r>
+      <w:r>
+        <w:rPr>
+          <w:noProof/>
+        </w:rPr>
+        <w:drawing>
+          <wp:inline distT="0" distB="0" distL="0" distR="0" wp14:anchorId="1D933E75" wp14:editId="63A66812">
+            <wp:extent cx="2248930" cy="1914972"/>
+            <wp:effectExtent l="0" t="0" r="0" b="9525"/>
+            <wp:docPr id="1530984910" name="Grafik 7"/>
+            <wp:cNvGraphicFramePr>
+              <a:graphicFrameLocks xmlns:a="http://schemas.openxmlformats.org/drawingml/2006/main" noChangeAspect="1"/>
+            </wp:cNvGraphicFramePr>
+            <a:graphic xmlns:a="http://schemas.openxmlformats.org/drawingml/2006/main">
+              <a:graphicData uri="http://schemas.openxmlformats.org/drawingml/2006/picture">
+                <pic:pic xmlns:pic="http://schemas.openxmlformats.org/drawingml/2006/picture">
+                  <pic:nvPicPr>
+                    <pic:cNvPr id="1530984910" name=""/>
+                    <pic:cNvPicPr/>
+                  </pic:nvPicPr>
+                  <pic:blipFill>
+                    <a:blip r:embed="rId66">
+                      <a:extLst>
+                        <a:ext uri="{28A0092B-C50C-407E-A947-70E740481C1C}">
+                          <a14:useLocalDpi xmlns:a14="http://schemas.microsoft.com/office/drawing/2010/main" val="0"/>
+                        </a:ext>
+                      </a:extLst>
+                    </a:blip>
+                    <a:stretch>
+                      <a:fillRect/>
+                    </a:stretch>
+                  </pic:blipFill>
+                  <pic:spPr>
+                    <a:xfrm>
+                      <a:off x="0" y="0"/>
+                      <a:ext cx="2258325" cy="1922972"/>
+                    </a:xfrm>
+                    <a:prstGeom prst="rect">
+                      <a:avLst/>
+                    </a:prstGeom>
+                  </pic:spPr>
+                </pic:pic>
+              </a:graphicData>
+            </a:graphic>
+          </wp:inline>
+        </w:drawing>
+      </w:r>
+    </w:p>
+    <w:p>
+      <w:r>
+        <w:t>And tick the “do not propagate”. Like that, nobody will see your phone server</w:t>
+      </w:r>
+      <w:r>
+        <w:t xml:space="preserve"> outside of your HAP router</w:t>
+      </w:r>
+      <w:r>
+        <w:t>.</w:t>
+      </w:r>
+    </w:p>
+    <w:p>
+      <w:pPr>
+        <w:rPr>
+          <w:lang w:val="en-GB"/>
+        </w:rPr>
+      </w:pPr>
+      <w:r>
+        <w:rPr>
+          <w:lang w:val="en-GB"/>
+        </w:rPr>
+        <w:t xml:space="preserve">If your PC is directly connected to your HAP router, you can </w:t>
+      </w:r>
+      <w:r>
+        <w:rPr>
+          <w:lang w:val="en-GB"/>
+        </w:rPr>
+        <w:t xml:space="preserve">type the following address in a different window on your browser </w:t>
+      </w:r>
+    </w:p>
+    <w:p>
+      <w:pPr>
+        <w:pStyle w:val="Code"/>
+        <w:rPr>
+          <w:lang w:val="en-US"/>
+        </w:rPr>
+      </w:pPr>
+      <w:hyperlink r:id="rId67" w:history="1">
+        <w:r>
+          <w:rPr>
+            <w:rStyle w:val="Hyperlink"/>
+            <w:lang w:val="en-US"/>
+          </w:rPr>
+          <w:t>http://</w:t>
+        </w:r>
+        <w:r>
+          <w:rPr>
+            <w:rStyle w:val="Hyperlink"/>
+            <w:lang w:val="en-US"/>
+          </w:rPr>
+          <w:t>phonebookserver</w:t>
+        </w:r>
+        <w:r>
+          <w:rPr>
+            <w:rStyle w:val="Hyperlink"/>
+            <w:lang w:val="en-US"/>
+          </w:rPr>
+          <w:t>:8081/reload</w:t>
+        </w:r>
+      </w:hyperlink>
+    </w:p>
+    <w:p/>
+    <w:p>
+      <w:r>
+        <w:t xml:space="preserve">Otherwise, use this line </w:t>
+      </w:r>
+      <w:r>
+        <w:rPr>
+          <w:lang w:val="en-GB"/>
+        </w:rPr>
+        <w:t>(IP address in our case is 10.51.55.236):</w:t>
+      </w:r>
+    </w:p>
+    <w:p>
+      <w:pPr>
+        <w:pStyle w:val="Code"/>
+        <w:rPr>
+          <w:lang w:val="en-US"/>
+        </w:rPr>
+      </w:pPr>
+      <w:r>
+        <w:rPr>
+          <w:lang w:val="en-US"/>
+        </w:rPr>
+        <w:t>http://&lt;node IP address&gt;:8081/reload</w:t>
+      </w:r>
+    </w:p>
+    <w:p/>
+    <w:p>
+      <w:pPr>
+        <w:rPr>
+          <w:lang w:val="en-GB"/>
+        </w:rPr>
+      </w:pPr>
+      <w:r>
+        <w:rPr>
+          <w:lang w:val="en-GB"/>
+        </w:rPr>
+        <w:t>Now you can check if your Pi downloaded the phonebook:</w:t>
+      </w:r>
+    </w:p>
+    <w:p>
+      <w:pPr>
+        <w:pStyle w:val="Code"/>
+        <w:rPr>
+          <w:sz w:val="18"/>
+          <w:szCs w:val="20"/>
+          <w:lang w:val="en-GB"/>
+        </w:rPr>
+      </w:pPr>
+      <w:hyperlink r:id="rId68" w:history="1">
+        <w:r>
+          <w:rPr>
+            <w:rStyle w:val="Hyperlink"/>
+            <w:sz w:val="18"/>
+            <w:szCs w:val="20"/>
+            <w:lang w:val="en-GB"/>
+          </w:rPr>
+          <w:t>http://phoneb</w:t>
+        </w:r>
+        <w:r>
+          <w:rPr>
+            <w:rStyle w:val="Hyperlink"/>
+            <w:sz w:val="18"/>
+            <w:szCs w:val="20"/>
+            <w:lang w:val="en-GB"/>
+          </w:rPr>
+          <w:t>ookserver:8081/phonebook?format=direct&amp;target=generic&amp;ia=true</w:t>
+        </w:r>
+      </w:hyperlink>
+    </w:p>
+    <w:p>
+      <w:pPr>
+        <w:pStyle w:val="Code"/>
+        <w:rPr>
+          <w:sz w:val="18"/>
+          <w:szCs w:val="20"/>
+          <w:lang w:val="en-GB"/>
+        </w:rPr>
+      </w:pPr>
+      <w:r>
+        <w:rPr>
+          <w:sz w:val="18"/>
+          <w:szCs w:val="20"/>
+          <w:lang w:val="en-GB"/>
+        </w:rPr>
+        <w:t>or</w:t>
+      </w:r>
+    </w:p>
+    <w:p>
+      <w:pPr>
+        <w:pStyle w:val="Code"/>
+        <w:rPr>
+          <w:sz w:val="18"/>
+          <w:szCs w:val="20"/>
+          <w:lang w:val="en-US"/>
+        </w:rPr>
+      </w:pPr>
+      <w:hyperlink r:id="rId69" w:history="1">
+        <w:r>
+          <w:rPr>
+            <w:rStyle w:val="Hyperlink"/>
+            <w:sz w:val="18"/>
+            <w:szCs w:val="20"/>
+            <w:lang w:val="en-GB"/>
+          </w:rPr>
+          <w:t>http://</w:t>
+        </w:r>
+        <w:r>
+          <w:rPr>
+            <w:rStyle w:val="Hyperlink"/>
+            <w:sz w:val="18"/>
+            <w:szCs w:val="20"/>
+            <w:lang w:val="en-US"/>
+          </w:rPr>
+          <w:t>phonebookserver.local.mesh:8081/phonebook?format=direct&amp;target=generic&amp;ia=true</w:t>
+        </w:r>
+      </w:hyperlink>
+    </w:p>
+    <w:p>
+      <w:pPr>
+        <w:rPr>
+          <w:lang w:val="en-GB"/>
+        </w:rPr>
+      </w:pPr>
+    </w:p>
+    <w:p>
+      <w:pPr>
+        <w:pStyle w:val="Picture"/>
+      </w:pPr>
+      <w:r>
+        <w:rPr>
+          <w:noProof/>
+        </w:rPr>
+        <w:drawing>
+          <wp:inline distT="0" distB="0" distL="0" distR="0" wp14:anchorId="7E2FFF04" wp14:editId="12F04B4A">
+            <wp:extent cx="2673603" cy="1726416"/>
+            <wp:effectExtent l="0" t="0" r="0" b="7620"/>
+            <wp:docPr id="754917260" name="Grafik 8"/>
+            <wp:cNvGraphicFramePr>
+              <a:graphicFrameLocks xmlns:a="http://schemas.openxmlformats.org/drawingml/2006/main" noChangeAspect="1"/>
+            </wp:cNvGraphicFramePr>
+            <a:graphic xmlns:a="http://schemas.openxmlformats.org/drawingml/2006/main">
+              <a:graphicData uri="http://schemas.openxmlformats.org/drawingml/2006/picture">
+                <pic:pic xmlns:pic="http://schemas.openxmlformats.org/drawingml/2006/picture">
+                  <pic:nvPicPr>
+                    <pic:cNvPr id="754917260" name=""/>
+                    <pic:cNvPicPr/>
+                  </pic:nvPicPr>
+                  <pic:blipFill>
+                    <a:blip r:embed="rId70" cstate="print">
+                      <a:extLst>
+                        <a:ext uri="{28A0092B-C50C-407E-A947-70E740481C1C}">
+                          <a14:useLocalDpi xmlns:a14="http://schemas.microsoft.com/office/drawing/2010/main" val="0"/>
+                        </a:ext>
+                      </a:extLst>
+                    </a:blip>
+                    <a:stretch>
+                      <a:fillRect/>
+                    </a:stretch>
+                  </pic:blipFill>
+                  <pic:spPr>
+                    <a:xfrm>
+                      <a:off x="0" y="0"/>
+                      <a:ext cx="2684710" cy="1733588"/>
+                    </a:xfrm>
+                    <a:prstGeom prst="rect">
+                      <a:avLst/>
+                    </a:prstGeom>
+                  </pic:spPr>
+                </pic:pic>
+              </a:graphicData>
+            </a:graphic>
+          </wp:inline>
+        </w:drawing>
+      </w:r>
+    </w:p>
+    <w:p>
+      <w:pPr>
+        <w:pStyle w:val="berschrift2"/>
+      </w:pPr>
+      <w:r>
+        <w:t>Adjustments</w:t>
+      </w:r>
+      <w:r>
+        <w:t xml:space="preserve"> on the phone</w:t>
+      </w:r>
+    </w:p>
+    <w:p>
+      <w:r>
+        <w:t>The only thing you have to adjust</w:t>
+      </w:r>
+      <w:r>
+        <w:t xml:space="preserve"> is to replace “localhost” with “</w:t>
+      </w:r>
+      <w:proofErr w:type="spellStart"/>
+      <w:r>
+        <w:t>phonebookserver</w:t>
+      </w:r>
+      <w:proofErr w:type="spellEnd"/>
+      <w:r>
+        <w:t>” in these two places:</w:t>
+      </w:r>
+    </w:p>
+    <w:p>
+      <w:r>
+        <w:rPr>
+          <w:noProof/>
+        </w:rPr>
+        <w:lastRenderedPageBreak/>
+        <w:drawing>
+          <wp:inline distT="0" distB="0" distL="0" distR="0" wp14:anchorId="0348FE9E" wp14:editId="4E3501D3">
+            <wp:extent cx="3838338" cy="3180982"/>
+            <wp:effectExtent l="0" t="0" r="0" b="635"/>
+            <wp:docPr id="1435931901" name="Grafik 11"/>
+            <wp:cNvGraphicFramePr>
+              <a:graphicFrameLocks xmlns:a="http://schemas.openxmlformats.org/drawingml/2006/main" noChangeAspect="1"/>
+            </wp:cNvGraphicFramePr>
+            <a:graphic xmlns:a="http://schemas.openxmlformats.org/drawingml/2006/main">
+              <a:graphicData uri="http://schemas.openxmlformats.org/drawingml/2006/picture">
+                <pic:pic xmlns:pic="http://schemas.openxmlformats.org/drawingml/2006/picture">
+                  <pic:nvPicPr>
+                    <pic:cNvPr id="1435931901" name=""/>
+                    <pic:cNvPicPr/>
+                  </pic:nvPicPr>
+                  <pic:blipFill>
+                    <a:blip r:embed="rId71" cstate="print">
+                      <a:extLst>
+                        <a:ext uri="{28A0092B-C50C-407E-A947-70E740481C1C}">
+                          <a14:useLocalDpi xmlns:a14="http://schemas.microsoft.com/office/drawing/2010/main" val="0"/>
+                        </a:ext>
+                      </a:extLst>
+                    </a:blip>
+                    <a:stretch>
+                      <a:fillRect/>
+                    </a:stretch>
+                  </pic:blipFill>
+                  <pic:spPr>
+                    <a:xfrm>
+                      <a:off x="0" y="0"/>
+                      <a:ext cx="3850584" cy="3191131"/>
+                    </a:xfrm>
+                    <a:prstGeom prst="rect">
+                      <a:avLst/>
+                    </a:prstGeom>
+                  </pic:spPr>
+                </pic:pic>
+              </a:graphicData>
+            </a:graphic>
+          </wp:inline>
+        </w:drawing>
+      </w:r>
+    </w:p>
+    <w:p>
+      <w:r>
+        <w:t>And:</w:t>
+      </w:r>
+    </w:p>
+    <w:p>
+      <w:r>
+        <w:rPr>
+          <w:noProof/>
+        </w:rPr>
+        <w:drawing>
+          <wp:inline distT="0" distB="0" distL="0" distR="0" wp14:anchorId="09B2BA76" wp14:editId="1C3E325E">
+            <wp:extent cx="4046111" cy="2111240"/>
+            <wp:effectExtent l="0" t="0" r="0" b="3810"/>
+            <wp:docPr id="1140628998" name="Grafik 10"/>
+            <wp:cNvGraphicFramePr>
+              <a:graphicFrameLocks xmlns:a="http://schemas.openxmlformats.org/drawingml/2006/main" noChangeAspect="1"/>
+            </wp:cNvGraphicFramePr>
+            <a:graphic xmlns:a="http://schemas.openxmlformats.org/drawingml/2006/main">
+              <a:graphicData uri="http://schemas.openxmlformats.org/drawingml/2006/picture">
+                <pic:pic xmlns:pic="http://schemas.openxmlformats.org/drawingml/2006/picture">
+                  <pic:nvPicPr>
+                    <pic:cNvPr id="1140628998" name=""/>
+                    <pic:cNvPicPr/>
+                  </pic:nvPicPr>
+                  <pic:blipFill>
+                    <a:blip r:embed="rId72" cstate="print">
+                      <a:extLst>
+                        <a:ext uri="{28A0092B-C50C-407E-A947-70E740481C1C}">
+                          <a14:useLocalDpi xmlns:a14="http://schemas.microsoft.com/office/drawing/2010/main" val="0"/>
+                        </a:ext>
+                      </a:extLst>
+                    </a:blip>
+                    <a:stretch>
+                      <a:fillRect/>
+                    </a:stretch>
+                  </pic:blipFill>
+                  <pic:spPr>
+                    <a:xfrm>
+                      <a:off x="0" y="0"/>
+                      <a:ext cx="4062476" cy="2119779"/>
+                    </a:xfrm>
+                    <a:prstGeom prst="rect">
+                      <a:avLst/>
+                    </a:prstGeom>
+                  </pic:spPr>
+                </pic:pic>
+              </a:graphicData>
+            </a:graphic>
+          </wp:inline>
+        </w:drawing>
+      </w:r>
+    </w:p>
+    <w:p>
+      <w:r>
+        <w:t>Now you can test if your phone registers and if you can refresh the phonebook. If so, you are done.</w:t>
+      </w:r>
+    </w:p>
+    <w:p>
+      <w:pPr>
+        <w:pStyle w:val="berschrift2"/>
+      </w:pPr>
+      <w:r>
+        <w:t>Installation of the package (for “professionals”)</w:t>
+      </w:r>
+    </w:p>
+    <w:p>
+      <w:r>
+        <w:t>Get the package from:</w:t>
+      </w:r>
+    </w:p>
+    <w:p>
+      <w:r>
+        <w:t>XXX???</w:t>
+      </w:r>
+    </w:p>
+    <w:p>
+      <w:r>
+        <w:t xml:space="preserve">For the </w:t>
+      </w:r>
+      <w:r>
+        <w:t>Raspberry Pi 1 and Pi Zero</w:t>
+      </w:r>
+      <w:r>
+        <w:t xml:space="preserve">, or if you want to use a </w:t>
+      </w:r>
+      <w:r>
+        <w:t>32-bit</w:t>
+      </w:r>
+      <w:r>
+        <w:t xml:space="preserve"> Raspberry OS, </w:t>
+      </w:r>
+      <w:r>
+        <w:t>you</w:t>
+      </w:r>
+      <w:r>
+        <w:t xml:space="preserve"> have to use</w:t>
+      </w:r>
+      <w:r>
+        <w:t>:</w:t>
+      </w:r>
+    </w:p>
+    <w:p>
+      <w:pPr>
+        <w:pStyle w:val="Code"/>
+        <w:rPr>
+          <w:lang w:val="en-US"/>
+        </w:rPr>
+      </w:pPr>
+      <w:r>
+        <w:rPr>
+          <w:lang w:val="en-US"/>
+        </w:rPr>
+        <w:t>phonebook_armv6.deb</w:t>
+      </w:r>
+    </w:p>
+    <w:p>
+      <w:r>
+        <w:t>otherwise</w:t>
+      </w:r>
+      <w:r>
+        <w:t>,</w:t>
+      </w:r>
+      <w:r>
+        <w:t xml:space="preserve"> this one: </w:t>
+      </w:r>
+    </w:p>
+    <w:p>
+      <w:pPr>
+        <w:pStyle w:val="Code"/>
+      </w:pPr>
+      <w:r>
+        <w:t>phonebook_arm64.deb</w:t>
+      </w:r>
+    </w:p>
+    <w:p>
+      <w:pPr>
+        <w:rPr>
+          <w:lang w:val="en-GB"/>
+        </w:rPr>
+      </w:pPr>
+    </w:p>
+    <w:p>
+      <w:pPr>
+        <w:rPr>
+          <w:lang w:val="en-GB"/>
+        </w:rPr>
+      </w:pPr>
+      <w:r>
+        <w:rPr>
+          <w:lang w:val="en-GB"/>
+        </w:rPr>
+        <w:lastRenderedPageBreak/>
+        <w:t xml:space="preserve">You can install it with: </w:t>
+      </w:r>
+    </w:p>
+    <w:p>
+      <w:pPr>
+        <w:pStyle w:val="Code"/>
+      </w:pPr>
+      <w:r>
+        <w:t>s</w:t>
+      </w:r>
+      <w:r>
+        <w:t xml:space="preserve">udo </w:t>
+      </w:r>
+      <w:proofErr w:type="spellStart"/>
+      <w:r>
+        <w:t>dpkg</w:t>
+      </w:r>
+      <w:proofErr w:type="spellEnd"/>
+      <w:r>
+        <w:t xml:space="preserve"> -i phonebook_arm</w:t>
+      </w:r>
+      <w:r>
+        <w:t>v</w:t>
+      </w:r>
+      <w:r>
+        <w:t>6.deb</w:t>
+      </w:r>
+    </w:p>
+    <w:p>
+      <w:pPr>
+        <w:pStyle w:val="Code"/>
+      </w:pPr>
+      <w:r>
+        <w:t>or</w:t>
+      </w:r>
+    </w:p>
+    <w:p>
+      <w:pPr>
+        <w:pStyle w:val="Code"/>
+      </w:pPr>
+      <w:r>
+        <w:t xml:space="preserve">sudo </w:t>
+      </w:r>
+      <w:proofErr w:type="spellStart"/>
+      <w:r>
+        <w:t>dpkg</w:t>
+      </w:r>
+      <w:proofErr w:type="spellEnd"/>
+      <w:r>
+        <w:t xml:space="preserve"> -i phonebook_arm64.deb</w:t>
+      </w:r>
+    </w:p>
+    <w:p>
+      <w:pPr>
+        <w:rPr>
+          <w:lang w:val="en-GB"/>
+        </w:rPr>
+      </w:pPr>
+    </w:p>
+    <w:p>
+      <w:pPr>
+        <w:rPr>
+          <w:lang w:val="en-GB"/>
+        </w:rPr>
+      </w:pPr>
+      <w:r>
+        <w:rPr>
+          <w:lang w:val="en-GB"/>
+        </w:rPr>
+        <w:t>Uninstall for both:</w:t>
+      </w:r>
+    </w:p>
+    <w:p>
+      <w:pPr>
+        <w:pStyle w:val="Code"/>
+      </w:pPr>
+      <w:proofErr w:type="spellStart"/>
+      <w:r>
+        <w:t>dpkg</w:t>
+      </w:r>
+      <w:proofErr w:type="spellEnd"/>
+      <w:r>
+        <w:t xml:space="preserve"> -r phonebook</w:t>
+      </w:r>
+    </w:p>
+    <w:p>
+      <w:pPr>
+        <w:rPr>
+          <w:lang w:val="en-GB"/>
+        </w:rPr>
+      </w:pPr>
+    </w:p>
+    <w:p>
+      <w:pPr>
+        <w:rPr>
+          <w:lang w:val="en-GB"/>
+        </w:rPr>
+      </w:pPr>
+      <w:r>
+        <w:rPr>
+          <w:lang w:val="en-GB"/>
+        </w:rPr>
+        <w:t>Now the phonebook should start at boot.</w:t>
+      </w:r>
+    </w:p>
+    <w:p>
+      <w:pPr>
+        <w:rPr>
+          <w:sz w:val="32"/>
+          <w:szCs w:val="32"/>
+          <w:lang w:val="en-GB"/>
+        </w:rPr>
+      </w:pPr>
+    </w:p>
+    <w:p>
+      <w:pPr>
+        <w:rPr>
+          <w:sz w:val="32"/>
+          <w:szCs w:val="32"/>
+          <w:lang w:val="en-GB"/>
+        </w:rPr>
+      </w:pPr>
+    </w:p>
+    <w:p>
+      <w:pPr>
+        <w:rPr>
+          <w:sz w:val="32"/>
+          <w:szCs w:val="32"/>
+          <w:lang w:val="en-GB"/>
+        </w:rPr>
+      </w:pPr>
     </w:p>
     <w:p>
       <w:pPr>
@@ -9036,7 +10364,7 @@
                     <pic:cNvPicPr/>
                   </pic:nvPicPr>
                   <pic:blipFill>
-                    <a:blip r:embed="rId60"/>
+                    <a:blip r:embed="rId73"/>
                     <a:stretch>
                       <a:fillRect/>
                     </a:stretch>
@@ -9077,7 +10405,7 @@
 </file>
 
 <file path=word/numbering.xml><?xml version="1.0" encoding="utf-8"?>
-<w:numbering xmlns:wpc="http://schemas.microsoft.com/office/word/2010/wordprocessingCanvas" xmlns:cx="http://schemas.microsoft.com/office/drawing/2014/chartex" xmlns:cx1="http://schemas.microsoft.com/office/drawing/2015/9/8/chartex" xmlns:cx2="http://schemas.microsoft.com/office/drawing/2015/10/21/chartex" xmlns:cx3="http://schemas.microsoft.com/office/drawing/2016/5/9/chartex" xmlns:cx4="http://schemas.microsoft.com/office/drawing/2016/5/10/chartex" xmlns:cx5="http://schemas.microsoft.com/office/drawing/2016/5/11/chartex" xmlns:cx6="http://schemas.microsoft.com/office/drawing/2016/5/12/chartex" xmlns:cx7="http://schemas.microsoft.com/office/drawing/2016/5/13/chartex" xmlns:cx8="http://schemas.microsoft.com/office/drawing/2016/5/14/chartex" xmlns:mc="http://schemas.openxmlformats.org/markup-compatibility/2006" xmlns:aink="http://schemas.microsoft.com/office/drawing/2016/ink" xmlns:am3d="http://schemas.microsoft.com/office/drawing/2017/model3d" xmlns:o="urn:schemas-microsoft-com:office:office" xmlns:oel="http://schemas.microsoft.com/office/2019/extlst" xmlns:r="http://schemas.openxmlformats.org/officeDocument/2006/relationships" xmlns:m="http://schemas.openxmlformats.org/officeDocument/2006/math" xmlns:v="urn:schemas-microsoft-com:vml" xmlns:wp14="http://schemas.microsoft.com/office/word/2010/wordprocessingDrawing" xmlns:wp="http://schemas.openxmlformats.org/drawingml/2006/wordprocessingDrawing" xmlns:w10="urn:schemas-microsoft-com:office:word" xmlns:w="http://schemas.openxmlformats.org/wordprocessingml/2006/main" xmlns:w14="http://schemas.microsoft.com/office/word/2010/wordml" xmlns:w15="http://schemas.microsoft.com/office/word/2012/wordml" xmlns:w16cex="http://schemas.microsoft.com/office/word/2018/wordml/cex" xmlns:w16cid="http://schemas.microsoft.com/office/word/2016/wordml/cid" xmlns:w16="http://schemas.microsoft.com/office/word/2018/wordml" xmlns:w16du="http://schemas.microsoft.com/office/word/2023/wordml/word16du" xmlns:w16sdtdh="http://schemas.microsoft.com/office/word/2020/wordml/sdtdatahash" xmlns:w16se="http://schemas.microsoft.com/office/word/2015/wordml/symex" xmlns:wpg="http://schemas.microsoft.com/office/word/2010/wordprocessingGroup" xmlns:wpi="http://schemas.microsoft.com/office/word/2010/wordprocessingInk" xmlns:wne="http://schemas.microsoft.com/office/word/2006/wordml" xmlns:wps="http://schemas.microsoft.com/office/word/2010/wordprocessingShape" mc:Ignorable="w14 w15 w16se w16cid w16 w16cex w16sdtdh w16du wp14">
+<w:numbering xmlns:wpc="http://schemas.microsoft.com/office/word/2010/wordprocessingCanvas" xmlns:cx="http://schemas.microsoft.com/office/drawing/2014/chartex" xmlns:cx1="http://schemas.microsoft.com/office/drawing/2015/9/8/chartex" xmlns:cx2="http://schemas.microsoft.com/office/drawing/2015/10/21/chartex" xmlns:cx3="http://schemas.microsoft.com/office/drawing/2016/5/9/chartex" xmlns:cx4="http://schemas.microsoft.com/office/drawing/2016/5/10/chartex" xmlns:cx5="http://schemas.microsoft.com/office/drawing/2016/5/11/chartex" xmlns:cx6="http://schemas.microsoft.com/office/drawing/2016/5/12/chartex" xmlns:cx7="http://schemas.microsoft.com/office/drawing/2016/5/13/chartex" xmlns:cx8="http://schemas.microsoft.com/office/drawing/2016/5/14/chartex" xmlns:mc="http://schemas.openxmlformats.org/markup-compatibility/2006" xmlns:aink="http://schemas.microsoft.com/office/drawing/2016/ink" xmlns:am3d="http://schemas.microsoft.com/office/drawing/2017/model3d" xmlns:o="urn:schemas-microsoft-com:office:office" xmlns:oel="http://schemas.microsoft.com/office/2019/extlst" xmlns:r="http://schemas.openxmlformats.org/officeDocument/2006/relationships" xmlns:m="http://schemas.openxmlformats.org/officeDocument/2006/math" xmlns:v="urn:schemas-microsoft-com:vml" xmlns:wp14="http://schemas.microsoft.com/office/word/2010/wordprocessingDrawing" xmlns:wp="http://schemas.openxmlformats.org/drawingml/2006/wordprocessingDrawing" xmlns:w10="urn:schemas-microsoft-com:office:word" xmlns:w="http://schemas.openxmlformats.org/wordprocessingml/2006/main" xmlns:w14="http://schemas.microsoft.com/office/word/2010/wordml" xmlns:w15="http://schemas.microsoft.com/office/word/2012/wordml" xmlns:w16cex="http://schemas.microsoft.com/office/word/2018/wordml/cex" xmlns:w16cid="http://schemas.microsoft.com/office/word/2016/wordml/cid" xmlns:w16="http://schemas.microsoft.com/office/word/2018/wordml" xmlns:w16du="http://schemas.microsoft.com/office/word/2023/wordml/word16du" xmlns:w16sdtdh="http://schemas.microsoft.com/office/word/2020/wordml/sdtdatahash" xmlns:w16sdtfl="http://schemas.microsoft.com/office/word/2024/wordml/sdtformatlock" xmlns:w16se="http://schemas.microsoft.com/office/word/2015/wordml/symex" xmlns:wpg="http://schemas.microsoft.com/office/word/2010/wordprocessingGroup" xmlns:wpi="http://schemas.microsoft.com/office/word/2010/wordprocessingInk" xmlns:wne="http://schemas.microsoft.com/office/word/2006/wordml" xmlns:wps="http://schemas.microsoft.com/office/word/2010/wordprocessingShape" mc:Ignorable="w14 w15 w16se w16cid w16 w16cex w16sdtdh w16sdtfl w16du wp14">
   <w:abstractNum w:abstractNumId="0" w15:restartNumberingAfterBreak="0">
     <w:nsid w:val="23094EF8"/>
     <w:multiLevelType w:val="hybridMultilevel"/>
@@ -9404,7 +10732,7 @@
 </file>
 
 <file path=word/styles.xml><?xml version="1.0" encoding="utf-8"?>
-<w:styles xmlns:mc="http://schemas.openxmlformats.org/markup-compatibility/2006" xmlns:r="http://schemas.openxmlformats.org/officeDocument/2006/relationships" xmlns:w="http://schemas.openxmlformats.org/wordprocessingml/2006/main" xmlns:w14="http://schemas.microsoft.com/office/word/2010/wordml" xmlns:w15="http://schemas.microsoft.com/office/word/2012/wordml" xmlns:w16cex="http://schemas.microsoft.com/office/word/2018/wordml/cex" xmlns:w16cid="http://schemas.microsoft.com/office/word/2016/wordml/cid" xmlns:w16="http://schemas.microsoft.com/office/word/2018/wordml" xmlns:w16du="http://schemas.microsoft.com/office/word/2023/wordml/word16du" xmlns:w16sdtdh="http://schemas.microsoft.com/office/word/2020/wordml/sdtdatahash" xmlns:w16se="http://schemas.microsoft.com/office/word/2015/wordml/symex" mc:Ignorable="w14 w15 w16se w16cid w16 w16cex w16sdtdh w16du">
+<w:styles xmlns:mc="http://schemas.openxmlformats.org/markup-compatibility/2006" xmlns:r="http://schemas.openxmlformats.org/officeDocument/2006/relationships" xmlns:w="http://schemas.openxmlformats.org/wordprocessingml/2006/main" xmlns:w14="http://schemas.microsoft.com/office/word/2010/wordml" xmlns:w15="http://schemas.microsoft.com/office/word/2012/wordml" xmlns:w16cex="http://schemas.microsoft.com/office/word/2018/wordml/cex" xmlns:w16cid="http://schemas.microsoft.com/office/word/2016/wordml/cid" xmlns:w16="http://schemas.microsoft.com/office/word/2018/wordml" xmlns:w16du="http://schemas.microsoft.com/office/word/2023/wordml/word16du" xmlns:w16sdtdh="http://schemas.microsoft.com/office/word/2020/wordml/sdtdatahash" xmlns:w16sdtfl="http://schemas.microsoft.com/office/word/2024/wordml/sdtformatlock" xmlns:w16se="http://schemas.microsoft.com/office/word/2015/wordml/symex" mc:Ignorable="w14 w15 w16se w16cid w16 w16cex w16sdtdh w16sdtfl w16du">
   <w:docDefaults>
     <w:rPrDefault>
       <w:rPr>

</xml_diff>